<commit_message>
Hoan Thanh cua nhom 9
</commit_message>
<xml_diff>
--- a/Thông tin nhóm và hướng dẫn chạy.docx
+++ b/Thông tin nhóm và hướng dẫn chạy.docx
@@ -197,23 +197,44 @@
           <w:sz w:val="28"/>
           <w:szCs w:val="28"/>
         </w:rPr>
-        <w:t xml:space="preserve">2, Link </w:t>
-      </w:r>
-      <w:r>
-        <w:rPr>
-          <w:rFonts w:ascii="Times New Roman" w:hAnsi="Times New Roman" w:cs="Times New Roman"/>
-          <w:sz w:val="28"/>
-          <w:szCs w:val="28"/>
-        </w:rPr>
-        <w:t xml:space="preserve">code </w:t>
-      </w:r>
-      <w:r>
-        <w:rPr>
-          <w:rFonts w:ascii="Times New Roman" w:hAnsi="Times New Roman" w:cs="Times New Roman"/>
-          <w:sz w:val="28"/>
-          <w:szCs w:val="28"/>
-        </w:rPr>
-        <w:t>git: https://github.com/minhduc1912/DoAnWebJS</w:t>
+        <w:t>2, Link code git:</w:t>
+      </w:r>
+      <w:r>
+        <w:t xml:space="preserve"> </w:t>
+      </w:r>
+      <w:hyperlink r:id="rId5" w:history="1">
+        <w:r>
+          <w:rPr>
+            <w:rStyle w:val="Hyperlink"/>
+          </w:rPr>
+          <w:t>minhduc1912/DOANWEB (github.com)</w:t>
+        </w:r>
+      </w:hyperlink>
+    </w:p>
+    <w:p>
+      <w:pPr>
+        <w:pStyle w:val="ListParagraph"/>
+        <w:rPr>
+          <w:rFonts w:ascii="Times New Roman" w:hAnsi="Times New Roman" w:cs="Times New Roman"/>
+          <w:sz w:val="28"/>
+          <w:szCs w:val="28"/>
+        </w:rPr>
+      </w:pPr>
+      <w:r>
+        <w:rPr>
+          <w:rFonts w:ascii="Times New Roman" w:hAnsi="Times New Roman" w:cs="Times New Roman"/>
+          <w:sz w:val="28"/>
+          <w:szCs w:val="28"/>
+        </w:rPr>
+        <w:t>Hướng dẫn chạy</w:t>
+      </w:r>
+      <w:r>
+        <w:rPr>
+          <w:rFonts w:ascii="Times New Roman" w:hAnsi="Times New Roman" w:cs="Times New Roman"/>
+          <w:sz w:val="28"/>
+          <w:szCs w:val="28"/>
+        </w:rPr>
+        <w:br/>
       </w:r>
     </w:p>
     <w:p>
@@ -334,11 +355,8 @@
     <w:p>
       <w:pPr>
         <w:pStyle w:val="ListParagraph"/>
-        <w:numPr>
-          <w:ilvl w:val="1"/>
-          <w:numId w:val="4"/>
-        </w:numPr>
         <w:spacing w:line="256" w:lineRule="auto"/>
+        <w:ind w:left="1800"/>
         <w:rPr>
           <w:rFonts w:ascii="Times New Roman" w:hAnsi="Times New Roman" w:cs="Times New Roman"/>
           <w:sz w:val="28"/>
@@ -397,6 +415,52 @@
           <w:sz w:val="28"/>
           <w:szCs w:val="28"/>
         </w:rPr>
+        <w:t>npm install -g react-scripts</w:t>
+      </w:r>
+    </w:p>
+    <w:p>
+      <w:pPr>
+        <w:pStyle w:val="ListParagraph"/>
+        <w:numPr>
+          <w:ilvl w:val="0"/>
+          <w:numId w:val="6"/>
+        </w:numPr>
+        <w:spacing w:line="256" w:lineRule="auto"/>
+        <w:rPr>
+          <w:rFonts w:ascii="Times New Roman" w:hAnsi="Times New Roman" w:cs="Times New Roman"/>
+          <w:sz w:val="28"/>
+          <w:szCs w:val="28"/>
+        </w:rPr>
+      </w:pPr>
+      <w:r>
+        <w:rPr>
+          <w:rFonts w:ascii="Times New Roman" w:hAnsi="Times New Roman" w:cs="Times New Roman"/>
+          <w:sz w:val="28"/>
+          <w:szCs w:val="28"/>
+        </w:rPr>
+        <w:t>npm install react-scripts --save</w:t>
+      </w:r>
+    </w:p>
+    <w:p>
+      <w:pPr>
+        <w:pStyle w:val="ListParagraph"/>
+        <w:numPr>
+          <w:ilvl w:val="0"/>
+          <w:numId w:val="6"/>
+        </w:numPr>
+        <w:spacing w:line="256" w:lineRule="auto"/>
+        <w:rPr>
+          <w:rFonts w:ascii="Times New Roman" w:hAnsi="Times New Roman" w:cs="Times New Roman"/>
+          <w:sz w:val="28"/>
+          <w:szCs w:val="28"/>
+        </w:rPr>
+      </w:pPr>
+      <w:r>
+        <w:rPr>
+          <w:rFonts w:ascii="Times New Roman" w:hAnsi="Times New Roman" w:cs="Times New Roman"/>
+          <w:sz w:val="28"/>
+          <w:szCs w:val="28"/>
+        </w:rPr>
         <w:t xml:space="preserve">Npm start </w:t>
       </w:r>
     </w:p>
@@ -465,7 +529,7 @@
         </w:rPr>
         <w:t xml:space="preserve">Email: </w:t>
       </w:r>
-      <w:hyperlink r:id="rId5" w:history="1">
+      <w:hyperlink r:id="rId6" w:history="1">
         <w:r>
           <w:rPr>
             <w:rStyle w:val="Hyperlink"/>
@@ -905,27 +969,9 @@
   </w:num>
   <w:num w:numId="5" w16cid:durableId="1175613582">
     <w:abstractNumId w:val="0"/>
-    <w:lvlOverride w:ilvl="0"/>
-    <w:lvlOverride w:ilvl="1"/>
-    <w:lvlOverride w:ilvl="2"/>
-    <w:lvlOverride w:ilvl="3"/>
-    <w:lvlOverride w:ilvl="4"/>
-    <w:lvlOverride w:ilvl="5"/>
-    <w:lvlOverride w:ilvl="6"/>
-    <w:lvlOverride w:ilvl="7"/>
-    <w:lvlOverride w:ilvl="8"/>
   </w:num>
   <w:num w:numId="6" w16cid:durableId="541598243">
     <w:abstractNumId w:val="1"/>
-    <w:lvlOverride w:ilvl="0"/>
-    <w:lvlOverride w:ilvl="1"/>
-    <w:lvlOverride w:ilvl="2"/>
-    <w:lvlOverride w:ilvl="3"/>
-    <w:lvlOverride w:ilvl="4"/>
-    <w:lvlOverride w:ilvl="5"/>
-    <w:lvlOverride w:ilvl="6"/>
-    <w:lvlOverride w:ilvl="7"/>
-    <w:lvlOverride w:ilvl="8"/>
   </w:num>
 </w:numbering>
 </file>
@@ -1378,6 +1424,18 @@
       <w:u w:val="single"/>
     </w:rPr>
   </w:style>
+  <w:style w:type="character" w:styleId="UnresolvedMention">
+    <w:name w:val="Unresolved Mention"/>
+    <w:basedOn w:val="DefaultParagraphFont"/>
+    <w:uiPriority w:val="99"/>
+    <w:semiHidden/>
+    <w:unhideWhenUsed/>
+    <w:rsid w:val="00996A9E"/>
+    <w:rPr>
+      <w:color w:val="605E5C"/>
+      <w:shd w:val="clear" w:color="auto" w:fill="E1DFDD"/>
+    </w:rPr>
+  </w:style>
 </w:styles>
 </file>
 

</xml_diff>